<commit_message>
updates for PAD submission
updates for PAD publisher submission
</commit_message>
<xml_diff>
--- a/SurfX3D.docx
+++ b/SurfX3D.docx
@@ -19,7 +19,36 @@
           <w:bCs/>
           <w:u w:val="single"/>
         </w:rPr>
-        <w:t>SurfX3D Overview</w:t>
+        <w:t>Surf</w:t>
+      </w:r>
+      <w:r>
+        <w:rPr>
+          <w:rFonts w:asciiTheme="majorHAnsi" w:hAnsiTheme="majorHAnsi" w:cstheme="majorHAnsi"/>
+          <w:b/>
+          <w:bCs/>
+          <w:u w:val="single"/>
+        </w:rPr>
+        <w:t>ace Explorer 3D v3.0 (SurfX3D</w:t>
+      </w:r>
+      <w:bookmarkStart w:id="0" w:name="_GoBack"/>
+      <w:bookmarkEnd w:id="0"/>
+      <w:r>
+        <w:rPr>
+          <w:rFonts w:asciiTheme="majorHAnsi" w:hAnsiTheme="majorHAnsi" w:cstheme="majorHAnsi"/>
+          <w:b/>
+          <w:bCs/>
+          <w:u w:val="single"/>
+        </w:rPr>
+        <w:t>)</w:t>
+      </w:r>
+      <w:r>
+        <w:rPr>
+          <w:rFonts w:asciiTheme="majorHAnsi" w:hAnsiTheme="majorHAnsi" w:cstheme="majorHAnsi"/>
+          <w:b/>
+          <w:bCs/>
+          <w:u w:val="single"/>
+        </w:rPr>
+        <w:t xml:space="preserve"> Overview</w:t>
       </w:r>
     </w:p>
     <w:p>
@@ -352,7 +381,21 @@
         <w:rPr>
           <w:rFonts w:asciiTheme="majorHAnsi" w:hAnsiTheme="majorHAnsi" w:cstheme="majorHAnsi"/>
         </w:rPr>
-        <w:t>those surface equations in 3D.  The  Mobius strip shown below is a</w:t>
+        <w:t xml:space="preserve">those surface equations in 3D.  </w:t>
+      </w:r>
+      <w:proofErr w:type="gramStart"/>
+      <w:r>
+        <w:rPr>
+          <w:rFonts w:asciiTheme="majorHAnsi" w:hAnsiTheme="majorHAnsi" w:cstheme="majorHAnsi"/>
+        </w:rPr>
+        <w:t>The  Mobius</w:t>
+      </w:r>
+      <w:proofErr w:type="gramEnd"/>
+      <w:r>
+        <w:rPr>
+          <w:rFonts w:asciiTheme="majorHAnsi" w:hAnsiTheme="majorHAnsi" w:cstheme="majorHAnsi"/>
+        </w:rPr>
+        <w:t xml:space="preserve"> strip shown below is a</w:t>
       </w:r>
     </w:p>
     <w:p>
@@ -495,7 +538,20 @@
           <w:rFonts w:asciiTheme="majorHAnsi" w:hAnsiTheme="majorHAnsi" w:cstheme="majorHAnsi"/>
         </w:rPr>
         <w:tab/>
-        <w:t>X,Y,Z(u,v)</w:t>
+      </w:r>
+      <w:proofErr w:type="gramStart"/>
+      <w:r>
+        <w:rPr>
+          <w:rFonts w:asciiTheme="majorHAnsi" w:hAnsiTheme="majorHAnsi" w:cstheme="majorHAnsi"/>
+        </w:rPr>
+        <w:t>X,Y</w:t>
+      </w:r>
+      <w:proofErr w:type="gramEnd"/>
+      <w:r>
+        <w:rPr>
+          <w:rFonts w:asciiTheme="majorHAnsi" w:hAnsiTheme="majorHAnsi" w:cstheme="majorHAnsi"/>
+        </w:rPr>
+        <w:t>,Z(u,v)</w:t>
       </w:r>
     </w:p>
     <w:p>
@@ -526,7 +582,21 @@
           <w:rFonts w:asciiTheme="majorHAnsi" w:hAnsiTheme="majorHAnsi" w:cstheme="majorHAnsi"/>
         </w:rPr>
         <w:tab/>
-        <w:t>Z=F(X,Y)</w:t>
+        <w:t>Z=F(</w:t>
+      </w:r>
+      <w:proofErr w:type="gramStart"/>
+      <w:r>
+        <w:rPr>
+          <w:rFonts w:asciiTheme="majorHAnsi" w:hAnsiTheme="majorHAnsi" w:cstheme="majorHAnsi"/>
+        </w:rPr>
+        <w:t>X,Y</w:t>
+      </w:r>
+      <w:proofErr w:type="gramEnd"/>
+      <w:r>
+        <w:rPr>
+          <w:rFonts w:asciiTheme="majorHAnsi" w:hAnsiTheme="majorHAnsi" w:cstheme="majorHAnsi"/>
+        </w:rPr>
+        <w:t>)</w:t>
       </w:r>
     </w:p>
     <w:p>
@@ -557,7 +627,21 @@
           <w:rFonts w:asciiTheme="majorHAnsi" w:hAnsiTheme="majorHAnsi" w:cstheme="majorHAnsi"/>
         </w:rPr>
         <w:tab/>
-        <w:t>F(X,Y,Z)=0</w:t>
+        <w:t>F(</w:t>
+      </w:r>
+      <w:proofErr w:type="gramStart"/>
+      <w:r>
+        <w:rPr>
+          <w:rFonts w:asciiTheme="majorHAnsi" w:hAnsiTheme="majorHAnsi" w:cstheme="majorHAnsi"/>
+        </w:rPr>
+        <w:t>X,Y</w:t>
+      </w:r>
+      <w:proofErr w:type="gramEnd"/>
+      <w:r>
+        <w:rPr>
+          <w:rFonts w:asciiTheme="majorHAnsi" w:hAnsiTheme="majorHAnsi" w:cstheme="majorHAnsi"/>
+        </w:rPr>
+        <w:t>,Z)=0</w:t>
       </w:r>
     </w:p>
     <w:p>
@@ -593,7 +677,21 @@
         <w:rPr>
           <w:rFonts w:asciiTheme="majorHAnsi" w:hAnsiTheme="majorHAnsi" w:cstheme="majorHAnsi"/>
         </w:rPr>
-        <w:t xml:space="preserve">           Z = sin ( ( X * Y ) / 5 ) </w:t>
+        <w:t xml:space="preserve">           Z = sin </w:t>
+      </w:r>
+      <w:proofErr w:type="gramStart"/>
+      <w:r>
+        <w:rPr>
+          <w:rFonts w:asciiTheme="majorHAnsi" w:hAnsiTheme="majorHAnsi" w:cstheme="majorHAnsi"/>
+        </w:rPr>
+        <w:t>( (</w:t>
+      </w:r>
+      <w:proofErr w:type="gramEnd"/>
+      <w:r>
+        <w:rPr>
+          <w:rFonts w:asciiTheme="majorHAnsi" w:hAnsiTheme="majorHAnsi" w:cstheme="majorHAnsi"/>
+        </w:rPr>
+        <w:t xml:space="preserve"> X * Y ) / 5 ) </w:t>
       </w:r>
     </w:p>
     <w:p>
@@ -1383,7 +1481,21 @@
               <w:rPr>
                 <w:rFonts w:asciiTheme="majorHAnsi" w:hAnsiTheme="majorHAnsi" w:cstheme="majorHAnsi"/>
               </w:rPr>
-              <w:t>min(v1,v2)</w:t>
+              <w:t>min(v</w:t>
+            </w:r>
+            <w:proofErr w:type="gramStart"/>
+            <w:r>
+              <w:rPr>
+                <w:rFonts w:asciiTheme="majorHAnsi" w:hAnsiTheme="majorHAnsi" w:cstheme="majorHAnsi"/>
+              </w:rPr>
+              <w:t>1,v</w:t>
+            </w:r>
+            <w:proofErr w:type="gramEnd"/>
+            <w:r>
+              <w:rPr>
+                <w:rFonts w:asciiTheme="majorHAnsi" w:hAnsiTheme="majorHAnsi" w:cstheme="majorHAnsi"/>
+              </w:rPr>
+              <w:t>2)</w:t>
             </w:r>
           </w:p>
         </w:tc>
@@ -1425,7 +1537,21 @@
               <w:rPr>
                 <w:rFonts w:asciiTheme="majorHAnsi" w:hAnsiTheme="majorHAnsi" w:cstheme="majorHAnsi"/>
               </w:rPr>
-              <w:t>max(v1,v2)</w:t>
+              <w:t>max(v</w:t>
+            </w:r>
+            <w:proofErr w:type="gramStart"/>
+            <w:r>
+              <w:rPr>
+                <w:rFonts w:asciiTheme="majorHAnsi" w:hAnsiTheme="majorHAnsi" w:cstheme="majorHAnsi"/>
+              </w:rPr>
+              <w:t>1,v</w:t>
+            </w:r>
+            <w:proofErr w:type="gramEnd"/>
+            <w:r>
+              <w:rPr>
+                <w:rFonts w:asciiTheme="majorHAnsi" w:hAnsiTheme="majorHAnsi" w:cstheme="majorHAnsi"/>
+              </w:rPr>
+              <w:t>2)</w:t>
             </w:r>
           </w:p>
         </w:tc>
@@ -1759,11 +1885,19 @@
                 <w:rFonts w:asciiTheme="majorHAnsi" w:hAnsiTheme="majorHAnsi" w:cstheme="majorHAnsi"/>
               </w:rPr>
             </w:pPr>
+            <w:proofErr w:type="gramStart"/>
             <w:r>
               <w:rPr>
                 <w:rFonts w:asciiTheme="majorHAnsi" w:hAnsiTheme="majorHAnsi" w:cstheme="majorHAnsi"/>
               </w:rPr>
-              <w:t>rand()</w:t>
+              <w:t>rand(</w:t>
+            </w:r>
+            <w:proofErr w:type="gramEnd"/>
+            <w:r>
+              <w:rPr>
+                <w:rFonts w:asciiTheme="majorHAnsi" w:hAnsiTheme="majorHAnsi" w:cstheme="majorHAnsi"/>
+              </w:rPr>
+              <w:t>)</w:t>
             </w:r>
           </w:p>
         </w:tc>
@@ -1807,7 +1941,21 @@
               <w:rPr>
                 <w:rFonts w:asciiTheme="majorHAnsi" w:hAnsiTheme="majorHAnsi" w:cstheme="majorHAnsi"/>
               </w:rPr>
-              <w:t>hypot(x,y)</w:t>
+              <w:t>hypot(</w:t>
+            </w:r>
+            <w:proofErr w:type="gramStart"/>
+            <w:r>
+              <w:rPr>
+                <w:rFonts w:asciiTheme="majorHAnsi" w:hAnsiTheme="majorHAnsi" w:cstheme="majorHAnsi"/>
+              </w:rPr>
+              <w:t>x,y</w:t>
+            </w:r>
+            <w:proofErr w:type="gramEnd"/>
+            <w:r>
+              <w:rPr>
+                <w:rFonts w:asciiTheme="majorHAnsi" w:hAnsiTheme="majorHAnsi" w:cstheme="majorHAnsi"/>
+              </w:rPr>
+              <w:t>)</w:t>
             </w:r>
           </w:p>
         </w:tc>
@@ -1827,8 +1975,16 @@
               <w:rPr>
                 <w:rFonts w:asciiTheme="majorHAnsi" w:hAnsiTheme="majorHAnsi" w:cstheme="majorHAnsi"/>
               </w:rPr>
-              <w:t>hypotenuse: sides x,y</w:t>
+              <w:t xml:space="preserve">hypotenuse: sides </w:t>
             </w:r>
+            <w:proofErr w:type="gramStart"/>
+            <w:r>
+              <w:rPr>
+                <w:rFonts w:asciiTheme="majorHAnsi" w:hAnsiTheme="majorHAnsi" w:cstheme="majorHAnsi"/>
+              </w:rPr>
+              <w:t>x,y</w:t>
+            </w:r>
+            <w:proofErr w:type="gramEnd"/>
           </w:p>
         </w:tc>
       </w:tr>
@@ -2227,7 +2383,21 @@
               <w:rPr>
                 <w:rFonts w:asciiTheme="majorHAnsi" w:hAnsiTheme="majorHAnsi" w:cstheme="majorHAnsi"/>
               </w:rPr>
-              <w:t>atan2(y,x)</w:t>
+              <w:t>atan2(</w:t>
+            </w:r>
+            <w:proofErr w:type="gramStart"/>
+            <w:r>
+              <w:rPr>
+                <w:rFonts w:asciiTheme="majorHAnsi" w:hAnsiTheme="majorHAnsi" w:cstheme="majorHAnsi"/>
+              </w:rPr>
+              <w:t>y,x</w:t>
+            </w:r>
+            <w:proofErr w:type="gramEnd"/>
+            <w:r>
+              <w:rPr>
+                <w:rFonts w:asciiTheme="majorHAnsi" w:hAnsiTheme="majorHAnsi" w:cstheme="majorHAnsi"/>
+              </w:rPr>
+              <w:t>)</w:t>
             </w:r>
           </w:p>
         </w:tc>
@@ -2247,7 +2417,21 @@
               <w:rPr>
                 <w:rFonts w:asciiTheme="majorHAnsi" w:hAnsiTheme="majorHAnsi" w:cstheme="majorHAnsi"/>
               </w:rPr>
-              <w:t>arc tangent ( y / x )</w:t>
+              <w:t xml:space="preserve">arc tangent </w:t>
+            </w:r>
+            <w:proofErr w:type="gramStart"/>
+            <w:r>
+              <w:rPr>
+                <w:rFonts w:asciiTheme="majorHAnsi" w:hAnsiTheme="majorHAnsi" w:cstheme="majorHAnsi"/>
+              </w:rPr>
+              <w:t>( y</w:t>
+            </w:r>
+            <w:proofErr w:type="gramEnd"/>
+            <w:r>
+              <w:rPr>
+                <w:rFonts w:asciiTheme="majorHAnsi" w:hAnsiTheme="majorHAnsi" w:cstheme="majorHAnsi"/>
+              </w:rPr>
+              <w:t xml:space="preserve"> / x )</w:t>
             </w:r>
           </w:p>
         </w:tc>
@@ -2378,7 +2562,26 @@
           <w:u w:val="single"/>
         </w:rPr>
         <w:tab/>
-        <w:t>X,Y,Z(u,v)</w:t>
+      </w:r>
+      <w:proofErr w:type="gramStart"/>
+      <w:r>
+        <w:rPr>
+          <w:rFonts w:asciiTheme="majorHAnsi" w:hAnsiTheme="majorHAnsi" w:cstheme="majorHAnsi"/>
+          <w:b/>
+          <w:bCs/>
+          <w:u w:val="single"/>
+        </w:rPr>
+        <w:t>X,Y</w:t>
+      </w:r>
+      <w:proofErr w:type="gramEnd"/>
+      <w:r>
+        <w:rPr>
+          <w:rFonts w:asciiTheme="majorHAnsi" w:hAnsiTheme="majorHAnsi" w:cstheme="majorHAnsi"/>
+          <w:b/>
+          <w:bCs/>
+          <w:u w:val="single"/>
+        </w:rPr>
+        <w:t>,Z(u,v)</w:t>
       </w:r>
     </w:p>
     <w:p>
@@ -2438,7 +2641,21 @@
           <w:rFonts w:asciiTheme="majorHAnsi" w:hAnsiTheme="majorHAnsi" w:cstheme="majorHAnsi"/>
         </w:rPr>
         <w:tab/>
-        <w:t>X = X(u,v)</w:t>
+        <w:t>X = X(</w:t>
+      </w:r>
+      <w:proofErr w:type="gramStart"/>
+      <w:r>
+        <w:rPr>
+          <w:rFonts w:asciiTheme="majorHAnsi" w:hAnsiTheme="majorHAnsi" w:cstheme="majorHAnsi"/>
+        </w:rPr>
+        <w:t>u,v</w:t>
+      </w:r>
+      <w:proofErr w:type="gramEnd"/>
+      <w:r>
+        <w:rPr>
+          <w:rFonts w:asciiTheme="majorHAnsi" w:hAnsiTheme="majorHAnsi" w:cstheme="majorHAnsi"/>
+        </w:rPr>
+        <w:t>)</w:t>
       </w:r>
     </w:p>
     <w:p>
@@ -2453,7 +2670,21 @@
           <w:rFonts w:asciiTheme="majorHAnsi" w:hAnsiTheme="majorHAnsi" w:cstheme="majorHAnsi"/>
         </w:rPr>
         <w:tab/>
-        <w:t>Y = Y(u,v)</w:t>
+        <w:t>Y = Y(</w:t>
+      </w:r>
+      <w:proofErr w:type="gramStart"/>
+      <w:r>
+        <w:rPr>
+          <w:rFonts w:asciiTheme="majorHAnsi" w:hAnsiTheme="majorHAnsi" w:cstheme="majorHAnsi"/>
+        </w:rPr>
+        <w:t>u,v</w:t>
+      </w:r>
+      <w:proofErr w:type="gramEnd"/>
+      <w:r>
+        <w:rPr>
+          <w:rFonts w:asciiTheme="majorHAnsi" w:hAnsiTheme="majorHAnsi" w:cstheme="majorHAnsi"/>
+        </w:rPr>
+        <w:t>)</w:t>
       </w:r>
     </w:p>
     <w:p>
@@ -2468,7 +2699,21 @@
           <w:rFonts w:asciiTheme="majorHAnsi" w:hAnsiTheme="majorHAnsi" w:cstheme="majorHAnsi"/>
         </w:rPr>
         <w:tab/>
-        <w:t>Z = Z(u,v)</w:t>
+        <w:t>Z = Z(</w:t>
+      </w:r>
+      <w:proofErr w:type="gramStart"/>
+      <w:r>
+        <w:rPr>
+          <w:rFonts w:asciiTheme="majorHAnsi" w:hAnsiTheme="majorHAnsi" w:cstheme="majorHAnsi"/>
+        </w:rPr>
+        <w:t>u,v</w:t>
+      </w:r>
+      <w:proofErr w:type="gramEnd"/>
+      <w:r>
+        <w:rPr>
+          <w:rFonts w:asciiTheme="majorHAnsi" w:hAnsiTheme="majorHAnsi" w:cstheme="majorHAnsi"/>
+        </w:rPr>
+        <w:t>)</w:t>
       </w:r>
     </w:p>
     <w:p>
@@ -2599,7 +2844,21 @@
           <w:rFonts w:asciiTheme="majorHAnsi" w:hAnsiTheme="majorHAnsi" w:cstheme="majorHAnsi"/>
         </w:rPr>
         <w:tab/>
-        <w:t>R = R(u,v)</w:t>
+        <w:t>R = R(</w:t>
+      </w:r>
+      <w:proofErr w:type="gramStart"/>
+      <w:r>
+        <w:rPr>
+          <w:rFonts w:asciiTheme="majorHAnsi" w:hAnsiTheme="majorHAnsi" w:cstheme="majorHAnsi"/>
+        </w:rPr>
+        <w:t>u,v</w:t>
+      </w:r>
+      <w:proofErr w:type="gramEnd"/>
+      <w:r>
+        <w:rPr>
+          <w:rFonts w:asciiTheme="majorHAnsi" w:hAnsiTheme="majorHAnsi" w:cstheme="majorHAnsi"/>
+        </w:rPr>
+        <w:t>)</w:t>
       </w:r>
       <w:r>
         <w:rPr>
@@ -2627,7 +2886,21 @@
           <w:rFonts w:asciiTheme="majorHAnsi" w:hAnsiTheme="majorHAnsi" w:cstheme="majorHAnsi"/>
         </w:rPr>
         <w:tab/>
-        <w:t>G = G(u,v)</w:t>
+        <w:t>G = G(</w:t>
+      </w:r>
+      <w:proofErr w:type="gramStart"/>
+      <w:r>
+        <w:rPr>
+          <w:rFonts w:asciiTheme="majorHAnsi" w:hAnsiTheme="majorHAnsi" w:cstheme="majorHAnsi"/>
+        </w:rPr>
+        <w:t>u,v</w:t>
+      </w:r>
+      <w:proofErr w:type="gramEnd"/>
+      <w:r>
+        <w:rPr>
+          <w:rFonts w:asciiTheme="majorHAnsi" w:hAnsiTheme="majorHAnsi" w:cstheme="majorHAnsi"/>
+        </w:rPr>
+        <w:t>)</w:t>
       </w:r>
       <w:r>
         <w:rPr>
@@ -2655,7 +2928,21 @@
           <w:rFonts w:asciiTheme="majorHAnsi" w:hAnsiTheme="majorHAnsi" w:cstheme="majorHAnsi"/>
         </w:rPr>
         <w:tab/>
-        <w:t>B = B(u,v)</w:t>
+        <w:t>B = B(</w:t>
+      </w:r>
+      <w:proofErr w:type="gramStart"/>
+      <w:r>
+        <w:rPr>
+          <w:rFonts w:asciiTheme="majorHAnsi" w:hAnsiTheme="majorHAnsi" w:cstheme="majorHAnsi"/>
+        </w:rPr>
+        <w:t>u,v</w:t>
+      </w:r>
+      <w:proofErr w:type="gramEnd"/>
+      <w:r>
+        <w:rPr>
+          <w:rFonts w:asciiTheme="majorHAnsi" w:hAnsiTheme="majorHAnsi" w:cstheme="majorHAnsi"/>
+        </w:rPr>
+        <w:t>)</w:t>
       </w:r>
       <w:r>
         <w:rPr>
@@ -2700,15 +2987,16 @@
           <w:b/>
           <w:bCs/>
         </w:rPr>
-        <w:t>Parametric Surface Plot Parameters</w:t>
-      </w:r>
+        <w:t xml:space="preserve">Parametric Surface Plot </w:t>
+      </w:r>
+      <w:proofErr w:type="gramStart"/>
       <w:r>
         <w:rPr>
           <w:rFonts w:asciiTheme="majorHAnsi" w:hAnsiTheme="majorHAnsi" w:cstheme="majorHAnsi"/>
           <w:b/>
           <w:bCs/>
         </w:rPr>
-        <w:t xml:space="preserve">  </w:t>
+        <w:t>Parameters</w:t>
       </w:r>
       <w:r>
         <w:rPr>
@@ -2716,7 +3004,24 @@
           <w:b/>
           <w:bCs/>
         </w:rPr>
-        <w:t>X,Y,Z(u,v)</w:t>
+        <w:t xml:space="preserve">  </w:t>
+      </w:r>
+      <w:r>
+        <w:rPr>
+          <w:rFonts w:asciiTheme="majorHAnsi" w:hAnsiTheme="majorHAnsi" w:cstheme="majorHAnsi"/>
+          <w:b/>
+          <w:bCs/>
+        </w:rPr>
+        <w:t>X</w:t>
+      </w:r>
+      <w:proofErr w:type="gramEnd"/>
+      <w:r>
+        <w:rPr>
+          <w:rFonts w:asciiTheme="majorHAnsi" w:hAnsiTheme="majorHAnsi" w:cstheme="majorHAnsi"/>
+          <w:b/>
+          <w:bCs/>
+        </w:rPr>
+        <w:t>,Y,Z(u,v)</w:t>
       </w:r>
     </w:p>
     <w:p>
@@ -2875,7 +3180,21 @@
         <w:rPr>
           <w:rFonts w:asciiTheme="majorHAnsi" w:hAnsiTheme="majorHAnsi" w:cstheme="majorHAnsi"/>
         </w:rPr>
-        <w:t xml:space="preserve">X(u,v) = [ </w:t>
+        <w:t>X(</w:t>
+      </w:r>
+      <w:proofErr w:type="gramStart"/>
+      <w:r>
+        <w:rPr>
+          <w:rFonts w:asciiTheme="majorHAnsi" w:hAnsiTheme="majorHAnsi" w:cstheme="majorHAnsi"/>
+        </w:rPr>
+        <w:t>u,v</w:t>
+      </w:r>
+      <w:proofErr w:type="gramEnd"/>
+      <w:r>
+        <w:rPr>
+          <w:rFonts w:asciiTheme="majorHAnsi" w:hAnsiTheme="majorHAnsi" w:cstheme="majorHAnsi"/>
+        </w:rPr>
+        <w:t xml:space="preserve">) = [ </w:t>
       </w:r>
       <w:r>
         <w:rPr>
@@ -2904,7 +3223,21 @@
         <w:rPr>
           <w:rFonts w:asciiTheme="majorHAnsi" w:hAnsiTheme="majorHAnsi" w:cstheme="majorHAnsi"/>
         </w:rPr>
-        <w:t xml:space="preserve">Y(u,v) = [ </w:t>
+        <w:t>Y(</w:t>
+      </w:r>
+      <w:proofErr w:type="gramStart"/>
+      <w:r>
+        <w:rPr>
+          <w:rFonts w:asciiTheme="majorHAnsi" w:hAnsiTheme="majorHAnsi" w:cstheme="majorHAnsi"/>
+        </w:rPr>
+        <w:t>u,v</w:t>
+      </w:r>
+      <w:proofErr w:type="gramEnd"/>
+      <w:r>
+        <w:rPr>
+          <w:rFonts w:asciiTheme="majorHAnsi" w:hAnsiTheme="majorHAnsi" w:cstheme="majorHAnsi"/>
+        </w:rPr>
+        <w:t xml:space="preserve">) = [ </w:t>
       </w:r>
       <w:r>
         <w:rPr>
@@ -2933,7 +3266,21 @@
         <w:rPr>
           <w:rFonts w:asciiTheme="majorHAnsi" w:hAnsiTheme="majorHAnsi" w:cstheme="majorHAnsi"/>
         </w:rPr>
-        <w:t>Z(u,v) = [ Z</w:t>
+        <w:t>Z(</w:t>
+      </w:r>
+      <w:proofErr w:type="gramStart"/>
+      <w:r>
+        <w:rPr>
+          <w:rFonts w:asciiTheme="majorHAnsi" w:hAnsiTheme="majorHAnsi" w:cstheme="majorHAnsi"/>
+        </w:rPr>
+        <w:t>u,v</w:t>
+      </w:r>
+      <w:proofErr w:type="gramEnd"/>
+      <w:r>
+        <w:rPr>
+          <w:rFonts w:asciiTheme="majorHAnsi" w:hAnsiTheme="majorHAnsi" w:cstheme="majorHAnsi"/>
+        </w:rPr>
+        <w:t>) = [ Z</w:t>
       </w:r>
       <w:r>
         <w:rPr>
@@ -3077,11 +3424,19 @@
           <w:rFonts w:asciiTheme="majorHAnsi" w:hAnsiTheme="majorHAnsi" w:cstheme="majorHAnsi"/>
         </w:rPr>
       </w:pPr>
-      <w:r>
-        <w:rPr>
-          <w:rFonts w:asciiTheme="majorHAnsi" w:hAnsiTheme="majorHAnsi" w:cstheme="majorHAnsi"/>
-        </w:rPr>
-        <w:t>ie  C6 can use C5,C4,C3,C2,C1</w:t>
+      <w:proofErr w:type="gramStart"/>
+      <w:r>
+        <w:rPr>
+          <w:rFonts w:asciiTheme="majorHAnsi" w:hAnsiTheme="majorHAnsi" w:cstheme="majorHAnsi"/>
+        </w:rPr>
+        <w:t>ie  C</w:t>
+      </w:r>
+      <w:proofErr w:type="gramEnd"/>
+      <w:r>
+        <w:rPr>
+          <w:rFonts w:asciiTheme="majorHAnsi" w:hAnsiTheme="majorHAnsi" w:cstheme="majorHAnsi"/>
+        </w:rPr>
+        <w:t>6 can use C5,C4,C3,C2,C1</w:t>
       </w:r>
     </w:p>
     <w:p>
@@ -3321,7 +3676,21 @@
         <w:rPr>
           <w:rFonts w:asciiTheme="majorHAnsi" w:hAnsiTheme="majorHAnsi" w:cstheme="majorHAnsi"/>
         </w:rPr>
-        <w:t xml:space="preserve">R(u,v) = [ </w:t>
+        <w:t>R(</w:t>
+      </w:r>
+      <w:proofErr w:type="gramStart"/>
+      <w:r>
+        <w:rPr>
+          <w:rFonts w:asciiTheme="majorHAnsi" w:hAnsiTheme="majorHAnsi" w:cstheme="majorHAnsi"/>
+        </w:rPr>
+        <w:t>u,v</w:t>
+      </w:r>
+      <w:proofErr w:type="gramEnd"/>
+      <w:r>
+        <w:rPr>
+          <w:rFonts w:asciiTheme="majorHAnsi" w:hAnsiTheme="majorHAnsi" w:cstheme="majorHAnsi"/>
+        </w:rPr>
+        <w:t xml:space="preserve">) = [ </w:t>
       </w:r>
       <w:r>
         <w:rPr>
@@ -3366,7 +3735,21 @@
         <w:rPr>
           <w:rFonts w:asciiTheme="majorHAnsi" w:hAnsiTheme="majorHAnsi" w:cstheme="majorHAnsi"/>
         </w:rPr>
-        <w:t xml:space="preserve">G(u,v) = [ </w:t>
+        <w:t>G(</w:t>
+      </w:r>
+      <w:proofErr w:type="gramStart"/>
+      <w:r>
+        <w:rPr>
+          <w:rFonts w:asciiTheme="majorHAnsi" w:hAnsiTheme="majorHAnsi" w:cstheme="majorHAnsi"/>
+        </w:rPr>
+        <w:t>u,v</w:t>
+      </w:r>
+      <w:proofErr w:type="gramEnd"/>
+      <w:r>
+        <w:rPr>
+          <w:rFonts w:asciiTheme="majorHAnsi" w:hAnsiTheme="majorHAnsi" w:cstheme="majorHAnsi"/>
+        </w:rPr>
+        <w:t xml:space="preserve">) = [ </w:t>
       </w:r>
       <w:r>
         <w:rPr>
@@ -3395,7 +3778,21 @@
         <w:rPr>
           <w:rFonts w:asciiTheme="majorHAnsi" w:hAnsiTheme="majorHAnsi" w:cstheme="majorHAnsi"/>
         </w:rPr>
-        <w:t xml:space="preserve">B(u,v) = [ </w:t>
+        <w:t>B(</w:t>
+      </w:r>
+      <w:proofErr w:type="gramStart"/>
+      <w:r>
+        <w:rPr>
+          <w:rFonts w:asciiTheme="majorHAnsi" w:hAnsiTheme="majorHAnsi" w:cstheme="majorHAnsi"/>
+        </w:rPr>
+        <w:t>u,v</w:t>
+      </w:r>
+      <w:proofErr w:type="gramEnd"/>
+      <w:r>
+        <w:rPr>
+          <w:rFonts w:asciiTheme="majorHAnsi" w:hAnsiTheme="majorHAnsi" w:cstheme="majorHAnsi"/>
+        </w:rPr>
+        <w:t xml:space="preserve">) = [ </w:t>
       </w:r>
       <w:r>
         <w:rPr>
@@ -3549,7 +3946,20 @@
           <w:rFonts w:asciiTheme="majorHAnsi" w:hAnsiTheme="majorHAnsi" w:cstheme="majorHAnsi"/>
         </w:rPr>
         <w:tab/>
-        <w:t>U,V  - specify the number of intervals in each independent variable for surface resolution</w:t>
+      </w:r>
+      <w:proofErr w:type="gramStart"/>
+      <w:r>
+        <w:rPr>
+          <w:rFonts w:asciiTheme="majorHAnsi" w:hAnsiTheme="majorHAnsi" w:cstheme="majorHAnsi"/>
+        </w:rPr>
+        <w:t>U,V</w:t>
+      </w:r>
+      <w:proofErr w:type="gramEnd"/>
+      <w:r>
+        <w:rPr>
+          <w:rFonts w:asciiTheme="majorHAnsi" w:hAnsiTheme="majorHAnsi" w:cstheme="majorHAnsi"/>
+        </w:rPr>
+        <w:t xml:space="preserve">  - specify the number of intervals in each independent variable for surface resolution</w:t>
       </w:r>
     </w:p>
     <w:p>
@@ -3818,8 +4228,9 @@
           <w:u w:val="single"/>
         </w:rPr>
         <w:lastRenderedPageBreak/>
-        <w:t xml:space="preserve">Explicit Surfaces </w:t>
-      </w:r>
+        <w:t xml:space="preserve">Explicit </w:t>
+      </w:r>
+      <w:proofErr w:type="gramStart"/>
       <w:r>
         <w:rPr>
           <w:rFonts w:asciiTheme="majorHAnsi" w:hAnsiTheme="majorHAnsi" w:cstheme="majorHAnsi"/>
@@ -3827,7 +4238,7 @@
           <w:bCs/>
           <w:u w:val="single"/>
         </w:rPr>
-        <w:t xml:space="preserve"> </w:t>
+        <w:t xml:space="preserve">Surfaces </w:t>
       </w:r>
       <w:r>
         <w:rPr>
@@ -3836,16 +4247,35 @@
           <w:bCs/>
           <w:u w:val="single"/>
         </w:rPr>
-        <w:t>Z = F(x,y)</w:t>
-      </w:r>
-    </w:p>
-    <w:p>
-      <w:pPr>
-        <w:widowControl/>
+        <w:t xml:space="preserve"> </w:t>
+      </w:r>
+      <w:r>
         <w:rPr>
           <w:rFonts w:asciiTheme="majorHAnsi" w:hAnsiTheme="majorHAnsi" w:cstheme="majorHAnsi"/>
           <w:b/>
           <w:bCs/>
+          <w:u w:val="single"/>
+        </w:rPr>
+        <w:t>Z</w:t>
+      </w:r>
+      <w:proofErr w:type="gramEnd"/>
+      <w:r>
+        <w:rPr>
+          <w:rFonts w:asciiTheme="majorHAnsi" w:hAnsiTheme="majorHAnsi" w:cstheme="majorHAnsi"/>
+          <w:b/>
+          <w:bCs/>
+          <w:u w:val="single"/>
+        </w:rPr>
+        <w:t xml:space="preserve"> = F(x,y)</w:t>
+      </w:r>
+    </w:p>
+    <w:p>
+      <w:pPr>
+        <w:widowControl/>
+        <w:rPr>
+          <w:rFonts w:asciiTheme="majorHAnsi" w:hAnsiTheme="majorHAnsi" w:cstheme="majorHAnsi"/>
+          <w:b/>
+          <w:bCs/>
         </w:rPr>
       </w:pPr>
     </w:p>
@@ -3897,7 +4327,21 @@
           <w:rFonts w:asciiTheme="majorHAnsi" w:hAnsiTheme="majorHAnsi" w:cstheme="majorHAnsi"/>
         </w:rPr>
         <w:tab/>
-        <w:t>Z = F(x,y)</w:t>
+        <w:t>Z = F(</w:t>
+      </w:r>
+      <w:proofErr w:type="gramStart"/>
+      <w:r>
+        <w:rPr>
+          <w:rFonts w:asciiTheme="majorHAnsi" w:hAnsiTheme="majorHAnsi" w:cstheme="majorHAnsi"/>
+        </w:rPr>
+        <w:t>x,y</w:t>
+      </w:r>
+      <w:proofErr w:type="gramEnd"/>
+      <w:r>
+        <w:rPr>
+          <w:rFonts w:asciiTheme="majorHAnsi" w:hAnsiTheme="majorHAnsi" w:cstheme="majorHAnsi"/>
+        </w:rPr>
+        <w:t>)</w:t>
       </w:r>
     </w:p>
     <w:p>
@@ -4084,7 +4528,21 @@
           <w:rFonts w:asciiTheme="majorHAnsi" w:hAnsiTheme="majorHAnsi" w:cstheme="majorHAnsi"/>
         </w:rPr>
         <w:tab/>
-        <w:t>R = R(x,y,z)</w:t>
+        <w:t>R = R(</w:t>
+      </w:r>
+      <w:proofErr w:type="gramStart"/>
+      <w:r>
+        <w:rPr>
+          <w:rFonts w:asciiTheme="majorHAnsi" w:hAnsiTheme="majorHAnsi" w:cstheme="majorHAnsi"/>
+        </w:rPr>
+        <w:t>x,y</w:t>
+      </w:r>
+      <w:proofErr w:type="gramEnd"/>
+      <w:r>
+        <w:rPr>
+          <w:rFonts w:asciiTheme="majorHAnsi" w:hAnsiTheme="majorHAnsi" w:cstheme="majorHAnsi"/>
+        </w:rPr>
+        <w:t>,z)</w:t>
       </w:r>
       <w:r>
         <w:rPr>
@@ -4112,7 +4570,21 @@
           <w:rFonts w:asciiTheme="majorHAnsi" w:hAnsiTheme="majorHAnsi" w:cstheme="majorHAnsi"/>
         </w:rPr>
         <w:tab/>
-        <w:t>G = G(x,y,z)</w:t>
+        <w:t>G = G(</w:t>
+      </w:r>
+      <w:proofErr w:type="gramStart"/>
+      <w:r>
+        <w:rPr>
+          <w:rFonts w:asciiTheme="majorHAnsi" w:hAnsiTheme="majorHAnsi" w:cstheme="majorHAnsi"/>
+        </w:rPr>
+        <w:t>x,y</w:t>
+      </w:r>
+      <w:proofErr w:type="gramEnd"/>
+      <w:r>
+        <w:rPr>
+          <w:rFonts w:asciiTheme="majorHAnsi" w:hAnsiTheme="majorHAnsi" w:cstheme="majorHAnsi"/>
+        </w:rPr>
+        <w:t>,z)</w:t>
       </w:r>
       <w:r>
         <w:rPr>
@@ -4140,7 +4612,21 @@
           <w:rFonts w:asciiTheme="majorHAnsi" w:hAnsiTheme="majorHAnsi" w:cstheme="majorHAnsi"/>
         </w:rPr>
         <w:tab/>
-        <w:t>B = B(x,y,z)</w:t>
+        <w:t>B = B(</w:t>
+      </w:r>
+      <w:proofErr w:type="gramStart"/>
+      <w:r>
+        <w:rPr>
+          <w:rFonts w:asciiTheme="majorHAnsi" w:hAnsiTheme="majorHAnsi" w:cstheme="majorHAnsi"/>
+        </w:rPr>
+        <w:t>x,y</w:t>
+      </w:r>
+      <w:proofErr w:type="gramEnd"/>
+      <w:r>
+        <w:rPr>
+          <w:rFonts w:asciiTheme="majorHAnsi" w:hAnsiTheme="majorHAnsi" w:cstheme="majorHAnsi"/>
+        </w:rPr>
+        <w:t>,z)</w:t>
       </w:r>
       <w:r>
         <w:rPr>
@@ -4188,7 +4674,25 @@
           <w:bCs/>
         </w:rPr>
         <w:tab/>
-        <w:t>Z = F(x,y)</w:t>
+        <w:t>Z = F(</w:t>
+      </w:r>
+      <w:proofErr w:type="gramStart"/>
+      <w:r>
+        <w:rPr>
+          <w:rFonts w:asciiTheme="majorHAnsi" w:hAnsiTheme="majorHAnsi" w:cstheme="majorHAnsi"/>
+          <w:b/>
+          <w:bCs/>
+        </w:rPr>
+        <w:t>x,y</w:t>
+      </w:r>
+      <w:proofErr w:type="gramEnd"/>
+      <w:r>
+        <w:rPr>
+          <w:rFonts w:asciiTheme="majorHAnsi" w:hAnsiTheme="majorHAnsi" w:cstheme="majorHAnsi"/>
+          <w:b/>
+          <w:bCs/>
+        </w:rPr>
+        <w:t>)</w:t>
       </w:r>
     </w:p>
     <w:p>
@@ -4343,7 +4847,21 @@
         <w:rPr>
           <w:rFonts w:asciiTheme="majorHAnsi" w:hAnsiTheme="majorHAnsi" w:cstheme="majorHAnsi"/>
         </w:rPr>
-        <w:t xml:space="preserve">Z(x,y) = [ </w:t>
+        <w:t>Z(</w:t>
+      </w:r>
+      <w:proofErr w:type="gramStart"/>
+      <w:r>
+        <w:rPr>
+          <w:rFonts w:asciiTheme="majorHAnsi" w:hAnsiTheme="majorHAnsi" w:cstheme="majorHAnsi"/>
+        </w:rPr>
+        <w:t>x,y</w:t>
+      </w:r>
+      <w:proofErr w:type="gramEnd"/>
+      <w:r>
+        <w:rPr>
+          <w:rFonts w:asciiTheme="majorHAnsi" w:hAnsiTheme="majorHAnsi" w:cstheme="majorHAnsi"/>
+        </w:rPr>
+        <w:t xml:space="preserve">) = [ </w:t>
       </w:r>
       <w:r>
         <w:rPr>
@@ -4487,11 +5005,19 @@
           <w:rFonts w:asciiTheme="majorHAnsi" w:hAnsiTheme="majorHAnsi" w:cstheme="majorHAnsi"/>
         </w:rPr>
       </w:pPr>
-      <w:r>
-        <w:rPr>
-          <w:rFonts w:asciiTheme="majorHAnsi" w:hAnsiTheme="majorHAnsi" w:cstheme="majorHAnsi"/>
-        </w:rPr>
-        <w:t>ie  C6 can use C5,C4,C3,C2,C1</w:t>
+      <w:proofErr w:type="gramStart"/>
+      <w:r>
+        <w:rPr>
+          <w:rFonts w:asciiTheme="majorHAnsi" w:hAnsiTheme="majorHAnsi" w:cstheme="majorHAnsi"/>
+        </w:rPr>
+        <w:t>ie  C</w:t>
+      </w:r>
+      <w:proofErr w:type="gramEnd"/>
+      <w:r>
+        <w:rPr>
+          <w:rFonts w:asciiTheme="majorHAnsi" w:hAnsiTheme="majorHAnsi" w:cstheme="majorHAnsi"/>
+        </w:rPr>
+        <w:t>6 can use C5,C4,C3,C2,C1</w:t>
       </w:r>
     </w:p>
     <w:p>
@@ -4731,7 +5257,21 @@
         <w:rPr>
           <w:rFonts w:asciiTheme="majorHAnsi" w:hAnsiTheme="majorHAnsi" w:cstheme="majorHAnsi"/>
         </w:rPr>
-        <w:t xml:space="preserve">R(x,y,z) = [ </w:t>
+        <w:t>R(</w:t>
+      </w:r>
+      <w:proofErr w:type="gramStart"/>
+      <w:r>
+        <w:rPr>
+          <w:rFonts w:asciiTheme="majorHAnsi" w:hAnsiTheme="majorHAnsi" w:cstheme="majorHAnsi"/>
+        </w:rPr>
+        <w:t>x,y</w:t>
+      </w:r>
+      <w:proofErr w:type="gramEnd"/>
+      <w:r>
+        <w:rPr>
+          <w:rFonts w:asciiTheme="majorHAnsi" w:hAnsiTheme="majorHAnsi" w:cstheme="majorHAnsi"/>
+        </w:rPr>
+        <w:t xml:space="preserve">,z) = [ </w:t>
       </w:r>
       <w:r>
         <w:rPr>
@@ -4776,7 +5316,21 @@
         <w:rPr>
           <w:rFonts w:asciiTheme="majorHAnsi" w:hAnsiTheme="majorHAnsi" w:cstheme="majorHAnsi"/>
         </w:rPr>
-        <w:t xml:space="preserve">G(x,y,z) = [ </w:t>
+        <w:t>G(</w:t>
+      </w:r>
+      <w:proofErr w:type="gramStart"/>
+      <w:r>
+        <w:rPr>
+          <w:rFonts w:asciiTheme="majorHAnsi" w:hAnsiTheme="majorHAnsi" w:cstheme="majorHAnsi"/>
+        </w:rPr>
+        <w:t>x,y</w:t>
+      </w:r>
+      <w:proofErr w:type="gramEnd"/>
+      <w:r>
+        <w:rPr>
+          <w:rFonts w:asciiTheme="majorHAnsi" w:hAnsiTheme="majorHAnsi" w:cstheme="majorHAnsi"/>
+        </w:rPr>
+        <w:t xml:space="preserve">,z) = [ </w:t>
       </w:r>
       <w:r>
         <w:rPr>
@@ -4805,7 +5359,21 @@
         <w:rPr>
           <w:rFonts w:asciiTheme="majorHAnsi" w:hAnsiTheme="majorHAnsi" w:cstheme="majorHAnsi"/>
         </w:rPr>
-        <w:t xml:space="preserve">B(x,y,z) = [ </w:t>
+        <w:t>B(</w:t>
+      </w:r>
+      <w:proofErr w:type="gramStart"/>
+      <w:r>
+        <w:rPr>
+          <w:rFonts w:asciiTheme="majorHAnsi" w:hAnsiTheme="majorHAnsi" w:cstheme="majorHAnsi"/>
+        </w:rPr>
+        <w:t>x,y</w:t>
+      </w:r>
+      <w:proofErr w:type="gramEnd"/>
+      <w:r>
+        <w:rPr>
+          <w:rFonts w:asciiTheme="majorHAnsi" w:hAnsiTheme="majorHAnsi" w:cstheme="majorHAnsi"/>
+        </w:rPr>
+        <w:t xml:space="preserve">,z) = [ </w:t>
       </w:r>
       <w:r>
         <w:rPr>
@@ -4872,7 +5440,21 @@
         <w:rPr>
           <w:rFonts w:asciiTheme="majorHAnsi" w:hAnsiTheme="majorHAnsi" w:cstheme="majorHAnsi"/>
         </w:rPr>
-        <w:t>Specify the minimum and maximum values for X,Y,Z</w:t>
+        <w:t xml:space="preserve">Specify the minimum and maximum values for </w:t>
+      </w:r>
+      <w:proofErr w:type="gramStart"/>
+      <w:r>
+        <w:rPr>
+          <w:rFonts w:asciiTheme="majorHAnsi" w:hAnsiTheme="majorHAnsi" w:cstheme="majorHAnsi"/>
+        </w:rPr>
+        <w:t>X,Y</w:t>
+      </w:r>
+      <w:proofErr w:type="gramEnd"/>
+      <w:r>
+        <w:rPr>
+          <w:rFonts w:asciiTheme="majorHAnsi" w:hAnsiTheme="majorHAnsi" w:cstheme="majorHAnsi"/>
+        </w:rPr>
+        <w:t>,Z</w:t>
       </w:r>
     </w:p>
     <w:p>
@@ -4958,7 +5540,20 @@
           <w:rFonts w:asciiTheme="majorHAnsi" w:hAnsiTheme="majorHAnsi" w:cstheme="majorHAnsi"/>
         </w:rPr>
         <w:tab/>
-        <w:t>X,Y  - specify the number of intervals in each axis for surface resolution</w:t>
+      </w:r>
+      <w:proofErr w:type="gramStart"/>
+      <w:r>
+        <w:rPr>
+          <w:rFonts w:asciiTheme="majorHAnsi" w:hAnsiTheme="majorHAnsi" w:cstheme="majorHAnsi"/>
+        </w:rPr>
+        <w:t>X,Y</w:t>
+      </w:r>
+      <w:proofErr w:type="gramEnd"/>
+      <w:r>
+        <w:rPr>
+          <w:rFonts w:asciiTheme="majorHAnsi" w:hAnsiTheme="majorHAnsi" w:cstheme="majorHAnsi"/>
+        </w:rPr>
+        <w:t xml:space="preserve">  - specify the number of intervals in each axis for surface resolution</w:t>
       </w:r>
     </w:p>
     <w:p>
@@ -5286,16 +5881,36 @@
           <w:bCs/>
           <w:u w:val="single"/>
         </w:rPr>
-        <w:t>F(x,y,z) = 0</w:t>
-      </w:r>
-    </w:p>
-    <w:p>
-      <w:pPr>
-        <w:widowControl/>
+        <w:t>F(</w:t>
+      </w:r>
+      <w:proofErr w:type="gramStart"/>
+      <w:r>
         <w:rPr>
           <w:rFonts w:asciiTheme="majorHAnsi" w:hAnsiTheme="majorHAnsi" w:cstheme="majorHAnsi"/>
           <w:b/>
           <w:bCs/>
+          <w:u w:val="single"/>
+        </w:rPr>
+        <w:t>x,y</w:t>
+      </w:r>
+      <w:proofErr w:type="gramEnd"/>
+      <w:r>
+        <w:rPr>
+          <w:rFonts w:asciiTheme="majorHAnsi" w:hAnsiTheme="majorHAnsi" w:cstheme="majorHAnsi"/>
+          <w:b/>
+          <w:bCs/>
+          <w:u w:val="single"/>
+        </w:rPr>
+        <w:t>,z) = 0</w:t>
+      </w:r>
+    </w:p>
+    <w:p>
+      <w:pPr>
+        <w:widowControl/>
+        <w:rPr>
+          <w:rFonts w:asciiTheme="majorHAnsi" w:hAnsiTheme="majorHAnsi" w:cstheme="majorHAnsi"/>
+          <w:b/>
+          <w:bCs/>
         </w:rPr>
       </w:pPr>
     </w:p>
@@ -5351,7 +5966,21 @@
           <w:rFonts w:asciiTheme="majorHAnsi" w:hAnsiTheme="majorHAnsi" w:cstheme="majorHAnsi"/>
         </w:rPr>
         <w:tab/>
-        <w:t>F(x,y,z) = 0</w:t>
+        <w:t>F(</w:t>
+      </w:r>
+      <w:proofErr w:type="gramStart"/>
+      <w:r>
+        <w:rPr>
+          <w:rFonts w:asciiTheme="majorHAnsi" w:hAnsiTheme="majorHAnsi" w:cstheme="majorHAnsi"/>
+        </w:rPr>
+        <w:t>x,y</w:t>
+      </w:r>
+      <w:proofErr w:type="gramEnd"/>
+      <w:r>
+        <w:rPr>
+          <w:rFonts w:asciiTheme="majorHAnsi" w:hAnsiTheme="majorHAnsi" w:cstheme="majorHAnsi"/>
+        </w:rPr>
+        <w:t>,z) = 0</w:t>
       </w:r>
     </w:p>
     <w:p>
@@ -5375,7 +6004,21 @@
         <w:rPr>
           <w:rFonts w:asciiTheme="majorHAnsi" w:hAnsiTheme="majorHAnsi" w:cstheme="majorHAnsi"/>
         </w:rPr>
-        <w:t>The plotting algorithm uses an error function  F(x,y,z) = Err.</w:t>
+        <w:t xml:space="preserve">The plotting algorithm uses an error </w:t>
+      </w:r>
+      <w:proofErr w:type="gramStart"/>
+      <w:r>
+        <w:rPr>
+          <w:rFonts w:asciiTheme="majorHAnsi" w:hAnsiTheme="majorHAnsi" w:cstheme="majorHAnsi"/>
+        </w:rPr>
+        <w:t>function  F</w:t>
+      </w:r>
+      <w:proofErr w:type="gramEnd"/>
+      <w:r>
+        <w:rPr>
+          <w:rFonts w:asciiTheme="majorHAnsi" w:hAnsiTheme="majorHAnsi" w:cstheme="majorHAnsi"/>
+        </w:rPr>
+        <w:t>(x,y,z) = Err.</w:t>
       </w:r>
     </w:p>
     <w:p>
@@ -5394,7 +6037,25 @@
           <w:i/>
           <w:iCs/>
         </w:rPr>
-        <w:t>In order for the plotting algorithm to work, Err must produce a sign change.</w:t>
+        <w:t xml:space="preserve">In order for the plotting algorithm to work, </w:t>
+      </w:r>
+      <w:proofErr w:type="gramStart"/>
+      <w:r>
+        <w:rPr>
+          <w:rFonts w:asciiTheme="majorHAnsi" w:hAnsiTheme="majorHAnsi" w:cstheme="majorHAnsi"/>
+          <w:i/>
+          <w:iCs/>
+        </w:rPr>
+        <w:t>Err</w:t>
+      </w:r>
+      <w:proofErr w:type="gramEnd"/>
+      <w:r>
+        <w:rPr>
+          <w:rFonts w:asciiTheme="majorHAnsi" w:hAnsiTheme="majorHAnsi" w:cstheme="majorHAnsi"/>
+          <w:i/>
+          <w:iCs/>
+        </w:rPr>
+        <w:t xml:space="preserve"> must produce a sign change.</w:t>
       </w:r>
     </w:p>
     <w:p>
@@ -5580,7 +6241,21 @@
           <w:rFonts w:asciiTheme="majorHAnsi" w:hAnsiTheme="majorHAnsi" w:cstheme="majorHAnsi"/>
         </w:rPr>
         <w:tab/>
-        <w:t>R = R(x,y,z)</w:t>
+        <w:t>R = R(</w:t>
+      </w:r>
+      <w:proofErr w:type="gramStart"/>
+      <w:r>
+        <w:rPr>
+          <w:rFonts w:asciiTheme="majorHAnsi" w:hAnsiTheme="majorHAnsi" w:cstheme="majorHAnsi"/>
+        </w:rPr>
+        <w:t>x,y</w:t>
+      </w:r>
+      <w:proofErr w:type="gramEnd"/>
+      <w:r>
+        <w:rPr>
+          <w:rFonts w:asciiTheme="majorHAnsi" w:hAnsiTheme="majorHAnsi" w:cstheme="majorHAnsi"/>
+        </w:rPr>
+        <w:t>,z)</w:t>
       </w:r>
       <w:r>
         <w:rPr>
@@ -5608,7 +6283,21 @@
           <w:rFonts w:asciiTheme="majorHAnsi" w:hAnsiTheme="majorHAnsi" w:cstheme="majorHAnsi"/>
         </w:rPr>
         <w:tab/>
-        <w:t>G = G(x,y,z)</w:t>
+        <w:t>G = G(</w:t>
+      </w:r>
+      <w:proofErr w:type="gramStart"/>
+      <w:r>
+        <w:rPr>
+          <w:rFonts w:asciiTheme="majorHAnsi" w:hAnsiTheme="majorHAnsi" w:cstheme="majorHAnsi"/>
+        </w:rPr>
+        <w:t>x,y</w:t>
+      </w:r>
+      <w:proofErr w:type="gramEnd"/>
+      <w:r>
+        <w:rPr>
+          <w:rFonts w:asciiTheme="majorHAnsi" w:hAnsiTheme="majorHAnsi" w:cstheme="majorHAnsi"/>
+        </w:rPr>
+        <w:t>,z)</w:t>
       </w:r>
       <w:r>
         <w:rPr>
@@ -5636,7 +6325,21 @@
           <w:rFonts w:asciiTheme="majorHAnsi" w:hAnsiTheme="majorHAnsi" w:cstheme="majorHAnsi"/>
         </w:rPr>
         <w:tab/>
-        <w:t xml:space="preserve">B = B(x,y,z) </w:t>
+        <w:t>B = B(</w:t>
+      </w:r>
+      <w:proofErr w:type="gramStart"/>
+      <w:r>
+        <w:rPr>
+          <w:rFonts w:asciiTheme="majorHAnsi" w:hAnsiTheme="majorHAnsi" w:cstheme="majorHAnsi"/>
+        </w:rPr>
+        <w:t>x,y</w:t>
+      </w:r>
+      <w:proofErr w:type="gramEnd"/>
+      <w:r>
+        <w:rPr>
+          <w:rFonts w:asciiTheme="majorHAnsi" w:hAnsiTheme="majorHAnsi" w:cstheme="majorHAnsi"/>
+        </w:rPr>
+        <w:t xml:space="preserve">,z) </w:t>
       </w:r>
       <w:r>
         <w:rPr>
@@ -5778,7 +6481,25 @@
           <w:bCs/>
         </w:rPr>
         <w:tab/>
-        <w:t>F(x,y,z) = 0</w:t>
+        <w:t>F(</w:t>
+      </w:r>
+      <w:proofErr w:type="gramStart"/>
+      <w:r>
+        <w:rPr>
+          <w:rFonts w:asciiTheme="majorHAnsi" w:hAnsiTheme="majorHAnsi" w:cstheme="majorHAnsi"/>
+          <w:b/>
+          <w:bCs/>
+        </w:rPr>
+        <w:t>x,y</w:t>
+      </w:r>
+      <w:proofErr w:type="gramEnd"/>
+      <w:r>
+        <w:rPr>
+          <w:rFonts w:asciiTheme="majorHAnsi" w:hAnsiTheme="majorHAnsi" w:cstheme="majorHAnsi"/>
+          <w:b/>
+          <w:bCs/>
+        </w:rPr>
+        <w:t>,z) = 0</w:t>
       </w:r>
     </w:p>
     <w:p>
@@ -5933,7 +6654,21 @@
         <w:rPr>
           <w:rFonts w:asciiTheme="majorHAnsi" w:hAnsiTheme="majorHAnsi" w:cstheme="majorHAnsi"/>
         </w:rPr>
-        <w:t xml:space="preserve">F(x,y,z) = [ </w:t>
+        <w:t>F(</w:t>
+      </w:r>
+      <w:proofErr w:type="gramStart"/>
+      <w:r>
+        <w:rPr>
+          <w:rFonts w:asciiTheme="majorHAnsi" w:hAnsiTheme="majorHAnsi" w:cstheme="majorHAnsi"/>
+        </w:rPr>
+        <w:t>x,y</w:t>
+      </w:r>
+      <w:proofErr w:type="gramEnd"/>
+      <w:r>
+        <w:rPr>
+          <w:rFonts w:asciiTheme="majorHAnsi" w:hAnsiTheme="majorHAnsi" w:cstheme="majorHAnsi"/>
+        </w:rPr>
+        <w:t xml:space="preserve">,z) = [ </w:t>
       </w:r>
       <w:r>
         <w:rPr>
@@ -6096,11 +6831,19 @@
           <w:rFonts w:asciiTheme="majorHAnsi" w:hAnsiTheme="majorHAnsi" w:cstheme="majorHAnsi"/>
         </w:rPr>
       </w:pPr>
-      <w:r>
-        <w:rPr>
-          <w:rFonts w:asciiTheme="majorHAnsi" w:hAnsiTheme="majorHAnsi" w:cstheme="majorHAnsi"/>
-        </w:rPr>
-        <w:t>ie  C6 can use C5,C4,C3,C2,C1</w:t>
+      <w:proofErr w:type="gramStart"/>
+      <w:r>
+        <w:rPr>
+          <w:rFonts w:asciiTheme="majorHAnsi" w:hAnsiTheme="majorHAnsi" w:cstheme="majorHAnsi"/>
+        </w:rPr>
+        <w:t>ie  C</w:t>
+      </w:r>
+      <w:proofErr w:type="gramEnd"/>
+      <w:r>
+        <w:rPr>
+          <w:rFonts w:asciiTheme="majorHAnsi" w:hAnsiTheme="majorHAnsi" w:cstheme="majorHAnsi"/>
+        </w:rPr>
+        <w:t>6 can use C5,C4,C3,C2,C1</w:t>
       </w:r>
     </w:p>
     <w:p>
@@ -6314,7 +7057,21 @@
         <w:rPr>
           <w:rFonts w:asciiTheme="majorHAnsi" w:hAnsiTheme="majorHAnsi" w:cstheme="majorHAnsi"/>
         </w:rPr>
-        <w:t xml:space="preserve">R(x,y,z) = [ </w:t>
+        <w:t>R(</w:t>
+      </w:r>
+      <w:proofErr w:type="gramStart"/>
+      <w:r>
+        <w:rPr>
+          <w:rFonts w:asciiTheme="majorHAnsi" w:hAnsiTheme="majorHAnsi" w:cstheme="majorHAnsi"/>
+        </w:rPr>
+        <w:t>x,y</w:t>
+      </w:r>
+      <w:proofErr w:type="gramEnd"/>
+      <w:r>
+        <w:rPr>
+          <w:rFonts w:asciiTheme="majorHAnsi" w:hAnsiTheme="majorHAnsi" w:cstheme="majorHAnsi"/>
+        </w:rPr>
+        <w:t xml:space="preserve">,z) = [ </w:t>
       </w:r>
       <w:r>
         <w:rPr>
@@ -6359,7 +7116,21 @@
         <w:rPr>
           <w:rFonts w:asciiTheme="majorHAnsi" w:hAnsiTheme="majorHAnsi" w:cstheme="majorHAnsi"/>
         </w:rPr>
-        <w:t xml:space="preserve">G(x,y,z) = [ </w:t>
+        <w:t>G(</w:t>
+      </w:r>
+      <w:proofErr w:type="gramStart"/>
+      <w:r>
+        <w:rPr>
+          <w:rFonts w:asciiTheme="majorHAnsi" w:hAnsiTheme="majorHAnsi" w:cstheme="majorHAnsi"/>
+        </w:rPr>
+        <w:t>x,y</w:t>
+      </w:r>
+      <w:proofErr w:type="gramEnd"/>
+      <w:r>
+        <w:rPr>
+          <w:rFonts w:asciiTheme="majorHAnsi" w:hAnsiTheme="majorHAnsi" w:cstheme="majorHAnsi"/>
+        </w:rPr>
+        <w:t xml:space="preserve">,z) = [ </w:t>
       </w:r>
       <w:r>
         <w:rPr>
@@ -6388,7 +7159,21 @@
         <w:rPr>
           <w:rFonts w:asciiTheme="majorHAnsi" w:hAnsiTheme="majorHAnsi" w:cstheme="majorHAnsi"/>
         </w:rPr>
-        <w:t xml:space="preserve">B(x,y,z) = [ </w:t>
+        <w:t>B(</w:t>
+      </w:r>
+      <w:proofErr w:type="gramStart"/>
+      <w:r>
+        <w:rPr>
+          <w:rFonts w:asciiTheme="majorHAnsi" w:hAnsiTheme="majorHAnsi" w:cstheme="majorHAnsi"/>
+        </w:rPr>
+        <w:t>x,y</w:t>
+      </w:r>
+      <w:proofErr w:type="gramEnd"/>
+      <w:r>
+        <w:rPr>
+          <w:rFonts w:asciiTheme="majorHAnsi" w:hAnsiTheme="majorHAnsi" w:cstheme="majorHAnsi"/>
+        </w:rPr>
+        <w:t xml:space="preserve">,z) = [ </w:t>
       </w:r>
       <w:r>
         <w:rPr>
@@ -6470,7 +7255,21 @@
         <w:rPr>
           <w:rFonts w:asciiTheme="majorHAnsi" w:hAnsiTheme="majorHAnsi" w:cstheme="majorHAnsi"/>
         </w:rPr>
-        <w:t>Specify the minimum and maximum values for X,Y,Z</w:t>
+        <w:t xml:space="preserve">Specify the minimum and maximum values for </w:t>
+      </w:r>
+      <w:proofErr w:type="gramStart"/>
+      <w:r>
+        <w:rPr>
+          <w:rFonts w:asciiTheme="majorHAnsi" w:hAnsiTheme="majorHAnsi" w:cstheme="majorHAnsi"/>
+        </w:rPr>
+        <w:t>X,Y</w:t>
+      </w:r>
+      <w:proofErr w:type="gramEnd"/>
+      <w:r>
+        <w:rPr>
+          <w:rFonts w:asciiTheme="majorHAnsi" w:hAnsiTheme="majorHAnsi" w:cstheme="majorHAnsi"/>
+        </w:rPr>
+        <w:t>,Z</w:t>
       </w:r>
     </w:p>
     <w:p>
@@ -6540,7 +7339,20 @@
           <w:rFonts w:asciiTheme="majorHAnsi" w:hAnsiTheme="majorHAnsi" w:cstheme="majorHAnsi"/>
         </w:rPr>
         <w:tab/>
-        <w:t>X,Y,Z  - specify the number of search intervals in each axis for surface resolution</w:t>
+      </w:r>
+      <w:proofErr w:type="gramStart"/>
+      <w:r>
+        <w:rPr>
+          <w:rFonts w:asciiTheme="majorHAnsi" w:hAnsiTheme="majorHAnsi" w:cstheme="majorHAnsi"/>
+        </w:rPr>
+        <w:t>X,Y</w:t>
+      </w:r>
+      <w:proofErr w:type="gramEnd"/>
+      <w:r>
+        <w:rPr>
+          <w:rFonts w:asciiTheme="majorHAnsi" w:hAnsiTheme="majorHAnsi" w:cstheme="majorHAnsi"/>
+        </w:rPr>
+        <w:t>,Z  - specify the number of search intervals in each axis for surface resolution</w:t>
       </w:r>
     </w:p>
     <w:p>
@@ -6733,7 +7545,20 @@
           <w:rFonts w:asciiTheme="majorHAnsi" w:hAnsiTheme="majorHAnsi" w:cstheme="majorHAnsi"/>
         </w:rPr>
         <w:tab/>
-        <w:t>X,Y,Z – if checked, will draw the specified section cut lines</w:t>
+      </w:r>
+      <w:proofErr w:type="gramStart"/>
+      <w:r>
+        <w:rPr>
+          <w:rFonts w:asciiTheme="majorHAnsi" w:hAnsiTheme="majorHAnsi" w:cstheme="majorHAnsi"/>
+        </w:rPr>
+        <w:t>X,Y</w:t>
+      </w:r>
+      <w:proofErr w:type="gramEnd"/>
+      <w:r>
+        <w:rPr>
+          <w:rFonts w:asciiTheme="majorHAnsi" w:hAnsiTheme="majorHAnsi" w:cstheme="majorHAnsi"/>
+        </w:rPr>
+        <w:t>,Z – if checked, will draw the specified section cut lines</w:t>
       </w:r>
     </w:p>
     <w:p>
@@ -6890,7 +7715,21 @@
         <w:rPr>
           <w:rFonts w:asciiTheme="majorHAnsi" w:hAnsiTheme="majorHAnsi" w:cstheme="majorHAnsi"/>
         </w:rPr>
-        <w:t xml:space="preserve">The explicit surface Z=F(X,Y) program was originally written in FORTAN on punch-cards which ran on a CDC 3400 mainframe and output to a drum line-plotter.  </w:t>
+        <w:t>The explicit surface Z=F(</w:t>
+      </w:r>
+      <w:proofErr w:type="gramStart"/>
+      <w:r>
+        <w:rPr>
+          <w:rFonts w:asciiTheme="majorHAnsi" w:hAnsiTheme="majorHAnsi" w:cstheme="majorHAnsi"/>
+        </w:rPr>
+        <w:t>X,Y</w:t>
+      </w:r>
+      <w:proofErr w:type="gramEnd"/>
+      <w:r>
+        <w:rPr>
+          <w:rFonts w:asciiTheme="majorHAnsi" w:hAnsiTheme="majorHAnsi" w:cstheme="majorHAnsi"/>
+        </w:rPr>
+        <w:t xml:space="preserve">) program was originally written in FORTAN on punch-cards which ran on a CDC 3400 mainframe and output to a drum line-plotter.  </w:t>
       </w:r>
       <w:r>
         <w:rPr>
@@ -6938,7 +7777,21 @@
         <w:rPr>
           <w:rFonts w:asciiTheme="majorHAnsi" w:hAnsiTheme="majorHAnsi" w:cstheme="majorHAnsi"/>
         </w:rPr>
-        <w:t xml:space="preserve">The implicit surface F(X,Y,Z)=0 program was written a couple of years later for the same mainframe.  The complex root searching needed for section cuts required </w:t>
+        <w:t>The implicit surface F(</w:t>
+      </w:r>
+      <w:proofErr w:type="gramStart"/>
+      <w:r>
+        <w:rPr>
+          <w:rFonts w:asciiTheme="majorHAnsi" w:hAnsiTheme="majorHAnsi" w:cstheme="majorHAnsi"/>
+        </w:rPr>
+        <w:t>X,Y</w:t>
+      </w:r>
+      <w:proofErr w:type="gramEnd"/>
+      <w:r>
+        <w:rPr>
+          <w:rFonts w:asciiTheme="majorHAnsi" w:hAnsiTheme="majorHAnsi" w:cstheme="majorHAnsi"/>
+        </w:rPr>
+        <w:t xml:space="preserve">,Z)=0 program was written a couple of years later for the same mainframe.  The complex root searching needed for section cuts required </w:t>
       </w:r>
       <w:r>
         <w:rPr>
@@ -7722,8 +8575,16 @@
         <w:rPr>
           <w:rFonts w:asciiTheme="majorHAnsi" w:hAnsiTheme="majorHAnsi" w:cstheme="majorHAnsi"/>
         </w:rPr>
-        <w:t>File extension  *.stl</w:t>
-      </w:r>
+        <w:t xml:space="preserve">File </w:t>
+      </w:r>
+      <w:proofErr w:type="gramStart"/>
+      <w:r>
+        <w:rPr>
+          <w:rFonts w:asciiTheme="majorHAnsi" w:hAnsiTheme="majorHAnsi" w:cstheme="majorHAnsi"/>
+        </w:rPr>
+        <w:t>extension  *.stl</w:t>
+      </w:r>
+      <w:proofErr w:type="gramEnd"/>
     </w:p>
     <w:p>
       <w:pPr>
@@ -7914,8 +8775,16 @@
         <w:rPr>
           <w:rFonts w:asciiTheme="majorHAnsi" w:hAnsiTheme="majorHAnsi" w:cstheme="majorHAnsi"/>
         </w:rPr>
-        <w:t>File extension  *.dxf</w:t>
-      </w:r>
+        <w:t xml:space="preserve">File </w:t>
+      </w:r>
+      <w:proofErr w:type="gramStart"/>
+      <w:r>
+        <w:rPr>
+          <w:rFonts w:asciiTheme="majorHAnsi" w:hAnsiTheme="majorHAnsi" w:cstheme="majorHAnsi"/>
+        </w:rPr>
+        <w:t>extension  *.dxf</w:t>
+      </w:r>
+      <w:proofErr w:type="gramEnd"/>
     </w:p>
     <w:p>
       <w:pPr>
@@ -8114,8 +8983,16 @@
         <w:rPr>
           <w:rFonts w:asciiTheme="majorHAnsi" w:hAnsiTheme="majorHAnsi" w:cstheme="majorHAnsi"/>
         </w:rPr>
-        <w:t>File extension  *.wrl</w:t>
-      </w:r>
+        <w:t xml:space="preserve">File </w:t>
+      </w:r>
+      <w:proofErr w:type="gramStart"/>
+      <w:r>
+        <w:rPr>
+          <w:rFonts w:asciiTheme="majorHAnsi" w:hAnsiTheme="majorHAnsi" w:cstheme="majorHAnsi"/>
+        </w:rPr>
+        <w:t>extension  *.wrl</w:t>
+      </w:r>
+      <w:proofErr w:type="gramEnd"/>
     </w:p>
     <w:p>
       <w:pPr>
@@ -8186,7 +9063,21 @@
         <w:rPr>
           <w:rFonts w:asciiTheme="majorHAnsi" w:hAnsiTheme="majorHAnsi" w:cstheme="majorHAnsi"/>
         </w:rPr>
-        <w:t>Download VRML web browser plug-in for viewing  WRL files</w:t>
+        <w:t xml:space="preserve">Download VRML web browser plug-in for </w:t>
+      </w:r>
+      <w:proofErr w:type="gramStart"/>
+      <w:r>
+        <w:rPr>
+          <w:rFonts w:asciiTheme="majorHAnsi" w:hAnsiTheme="majorHAnsi" w:cstheme="majorHAnsi"/>
+        </w:rPr>
+        <w:t>viewing  WRL</w:t>
+      </w:r>
+      <w:proofErr w:type="gramEnd"/>
+      <w:r>
+        <w:rPr>
+          <w:rFonts w:asciiTheme="majorHAnsi" w:hAnsiTheme="majorHAnsi" w:cstheme="majorHAnsi"/>
+        </w:rPr>
+        <w:t xml:space="preserve"> files</w:t>
       </w:r>
     </w:p>
     <w:p>
@@ -8378,8 +9269,16 @@
         <w:rPr>
           <w:rFonts w:asciiTheme="majorHAnsi" w:hAnsiTheme="majorHAnsi" w:cstheme="majorHAnsi"/>
         </w:rPr>
-        <w:t>File extension  *.pov</w:t>
-      </w:r>
+        <w:t xml:space="preserve">File </w:t>
+      </w:r>
+      <w:proofErr w:type="gramStart"/>
+      <w:r>
+        <w:rPr>
+          <w:rFonts w:asciiTheme="majorHAnsi" w:hAnsiTheme="majorHAnsi" w:cstheme="majorHAnsi"/>
+        </w:rPr>
+        <w:t>extension  *.pov</w:t>
+      </w:r>
+      <w:proofErr w:type="gramEnd"/>
     </w:p>
     <w:p>
       <w:pPr>
@@ -8498,8 +9397,6 @@
         </w:rPr>
         <w:t>:</w:t>
       </w:r>
-      <w:bookmarkStart w:id="0" w:name="_GoBack"/>
-      <w:bookmarkEnd w:id="0"/>
     </w:p>
     <w:p>
       <w:pPr>

</xml_diff>